<commit_message>
Sähköverkko kirjoitettu. Lutettavuus ja käyttöikä aloitettu. Flange-kuva lisätty
</commit_message>
<xml_diff>
--- a/Kandi.docx
+++ b/Kandi.docx
@@ -101,7 +101,80 @@
       </w:pPr>
     </w:p>
     <w:p>
-      <w:r>
+      <w:pPr>
+        <w:rPr>
+          <w:rFonts w:ascii="Comic Sans MS" w:hAnsi="Comic Sans MS"/>
+        </w:rPr>
+      </w:pPr>
+      <w:r>
+        <w:rPr>
+          <w:rFonts w:ascii="Kannada Sangam MN" w:hAnsi="Kannada Sangam MN" w:cs="Kannada Sangam MN"/>
+          <w:color w:val="070707"/>
+          <w:sz w:val="26"/>
+          <w:szCs w:val="26"/>
+        </w:rPr>
+        <w:t>ಠ</w:t>
+      </w:r>
+      <w:r>
+        <w:rPr>
+          <w:rFonts w:ascii="Comic Sans MS" w:hAnsi="Comic Sans MS" w:cs="Helvetica Neue"/>
+          <w:color w:val="070707"/>
+          <w:sz w:val="26"/>
+          <w:szCs w:val="26"/>
+        </w:rPr>
+        <w:t>_</w:t>
+      </w:r>
+      <w:r>
+        <w:rPr>
+          <w:rFonts w:ascii="Kannada Sangam MN" w:hAnsi="Kannada Sangam MN" w:cs="Kannada Sangam MN"/>
+          <w:color w:val="070707"/>
+          <w:sz w:val="26"/>
+          <w:szCs w:val="26"/>
+        </w:rPr>
+        <w:t>ಠ</w:t>
+      </w:r>
+      <w:r>
+        <w:rPr>
+          <w:rFonts w:ascii="Comic Sans MS" w:hAnsi="Comic Sans MS" w:cs="Helvetica Neue"/>
+          <w:color w:val="070707"/>
+          <w:sz w:val="26"/>
+          <w:szCs w:val="26"/>
+        </w:rPr>
+        <w:t xml:space="preserve"> Santsa </w:t>
+      </w:r>
+      <w:r>
+        <w:rPr>
+          <w:rFonts w:ascii="Kannada Sangam MN" w:hAnsi="Kannada Sangam MN" w:cs="Kannada Sangam MN"/>
+          <w:color w:val="070707"/>
+          <w:sz w:val="26"/>
+          <w:szCs w:val="26"/>
+        </w:rPr>
+        <w:t>ಠ</w:t>
+      </w:r>
+      <w:bookmarkStart w:id="0" w:name="_GoBack"/>
+      <w:bookmarkEnd w:id="0"/>
+      <w:r>
+        <w:rPr>
+          <w:rFonts w:ascii="Comic Sans MS" w:hAnsi="Comic Sans MS" w:cs="Helvetica Neue"/>
+          <w:color w:val="070707"/>
+          <w:sz w:val="26"/>
+          <w:szCs w:val="26"/>
+        </w:rPr>
+        <w:t>_</w:t>
+      </w:r>
+      <w:r>
+        <w:rPr>
+          <w:rFonts w:ascii="Kannada Sangam MN" w:hAnsi="Kannada Sangam MN" w:cs="Kannada Sangam MN"/>
+          <w:color w:val="070707"/>
+          <w:sz w:val="26"/>
+          <w:szCs w:val="26"/>
+        </w:rPr>
+        <w:t>ಠ</w:t>
+      </w:r>
+      <w:r>
+        <w:rPr>
+          <w:rFonts w:ascii="Comic Sans MS" w:hAnsi="Comic Sans MS"/>
+        </w:rPr>
         <w:br w:type="page"/>
       </w:r>
     </w:p>
@@ -402,10 +475,7 @@
         <w:t>Viitteet</w:t>
       </w:r>
     </w:p>
-    <w:p>
-      <w:bookmarkStart w:id="0" w:name="_GoBack"/>
-      <w:bookmarkEnd w:id="0"/>
-    </w:p>
+    <w:p/>
     <w:p/>
     <w:p>
       <w:r>
@@ -631,9 +701,15 @@
     <w:semiHidden/>
     <w:unhideWhenUsed/>
   </w:style>
+  <w:style w:type="character" w:customStyle="1" w:styleId="Kappaleenoletusfontti11">
+    <w:name w:val="Kappaleen oletusfontti1"/>
+    <w:uiPriority w:val="1"/>
+    <w:semiHidden/>
+    <w:unhideWhenUsed/>
+  </w:style>
   <w:style w:type="character" w:styleId="Hyperlinkki">
     <w:name w:val="Hyperlink"/>
-    <w:basedOn w:val="Kappaleenoletusfontti10"/>
+    <w:basedOn w:val="Kappaleenoletusfontti11"/>
     <w:uiPriority w:val="99"/>
     <w:unhideWhenUsed/>
     <w:rsid w:val="00413697"/>
@@ -644,7 +720,7 @@
   </w:style>
   <w:style w:type="character" w:customStyle="1" w:styleId="patent-title">
     <w:name w:val="patent-title"/>
-    <w:basedOn w:val="Kappaleenoletusfontti10"/>
+    <w:basedOn w:val="Kappaleenoletusfontti11"/>
     <w:rsid w:val="00413697"/>
   </w:style>
 </w:styles>
@@ -858,9 +934,15 @@
     <w:semiHidden/>
     <w:unhideWhenUsed/>
   </w:style>
+  <w:style w:type="character" w:customStyle="1" w:styleId="Kappaleenoletusfontti11">
+    <w:name w:val="Kappaleen oletusfontti1"/>
+    <w:uiPriority w:val="1"/>
+    <w:semiHidden/>
+    <w:unhideWhenUsed/>
+  </w:style>
   <w:style w:type="character" w:styleId="Hyperlinkki">
     <w:name w:val="Hyperlink"/>
-    <w:basedOn w:val="Kappaleenoletusfontti10"/>
+    <w:basedOn w:val="Kappaleenoletusfontti11"/>
     <w:uiPriority w:val="99"/>
     <w:unhideWhenUsed/>
     <w:rsid w:val="00413697"/>
@@ -871,7 +953,7 @@
   </w:style>
   <w:style w:type="character" w:customStyle="1" w:styleId="patent-title">
     <w:name w:val="patent-title"/>
-    <w:basedOn w:val="Kappaleenoletusfontti10"/>
+    <w:basedOn w:val="Kappaleenoletusfontti11"/>
     <w:rsid w:val="00413697"/>
   </w:style>
 </w:styles>
@@ -1132,7 +1214,7 @@
   <a:extraClrSchemeLst/>
   <a:extLst>
     <a:ext uri="{05A4C25C-085E-4340-85A3-A5531E510DB2}">
-      <thm15:themeFamily xmlns:thm15="http://schemas.microsoft.com/office/thememl/2012/main" xmlns="" name="Office Theme" id="{62F939B6-93AF-4DB8-9C6B-D6C7DFDC589F}" vid="{4A3C46E8-61CC-4603-A589-7422A47A8E4A}"/>
+      <thm15:themeFamily xmlns="" xmlns:thm15="http://schemas.microsoft.com/office/thememl/2012/main" name="Office Theme" id="{62F939B6-93AF-4DB8-9C6B-D6C7DFDC589F}" vid="{4A3C46E8-61CC-4603-A589-7422A47A8E4A}"/>
     </a:ext>
   </a:extLst>
 </a:theme>
@@ -1143,7 +1225,7 @@
 </file>
 
 <file path=customXml/itemProps1.xml><?xml version="1.0" encoding="utf-8"?>
-<ds:datastoreItem xmlns:ds="http://schemas.openxmlformats.org/officeDocument/2006/customXml" ds:itemID="{40A9EF8F-E9CF-8242-92DF-549B0D915259}">
+<ds:datastoreItem xmlns:ds="http://schemas.openxmlformats.org/officeDocument/2006/customXml" ds:itemID="{23C60513-3728-CD48-9A4B-F1344AB55208}">
   <ds:schemaRefs>
     <ds:schemaRef ds:uri="http://schemas.openxmlformats.org/officeDocument/2006/bibliography"/>
   </ds:schemaRefs>

</xml_diff>